<commit_message>
correccion de tablas descricion
</commit_message>
<xml_diff>
--- a/AWS_Servicios_Panaderia_Formato_APA TABLA.docx
+++ b/AWS_Servicios_Panaderia_Formato_APA TABLA.docx
@@ -69,6 +69,7 @@
             <w:pPr>
               <w:pStyle w:val="Normal"/>
               <w:widowControl/>
+              <w:suppressAutoHyphens w:val="true"/>
               <w:spacing w:lineRule="auto" w:line="240" w:before="0" w:after="0"/>
               <w:jc w:val="center"/>
               <w:rPr>
@@ -101,6 +102,7 @@
             <w:pPr>
               <w:pStyle w:val="Normal"/>
               <w:widowControl/>
+              <w:suppressAutoHyphens w:val="true"/>
               <w:spacing w:lineRule="auto" w:line="240" w:before="0" w:after="0"/>
               <w:jc w:val="center"/>
               <w:rPr>
@@ -120,7 +122,18 @@
                 <w:szCs w:val="22"/>
                 <w:lang w:val="es-MX" w:eastAsia="en-US" w:bidi="ar-SA"/>
               </w:rPr>
-              <w:t>Uso en la Panadería</w:t>
+              <w:t xml:space="preserve">Uso </w:t>
+            </w:r>
+            <w:r>
+              <w:rPr>
+                <w:rFonts w:eastAsia="ＭＳ 明朝" w:cs=""/>
+                <w:b/>
+                <w:kern w:val="0"/>
+                <w:sz w:val="22"/>
+                <w:szCs w:val="22"/>
+                <w:lang w:val="es-MX" w:eastAsia="en-US" w:bidi="ar-SA"/>
+              </w:rPr>
+              <w:t>de servicio</w:t>
             </w:r>
           </w:p>
         </w:tc>
@@ -133,6 +146,7 @@
             <w:pPr>
               <w:pStyle w:val="Normal"/>
               <w:widowControl/>
+              <w:suppressAutoHyphens w:val="true"/>
               <w:spacing w:lineRule="auto" w:line="240" w:before="0" w:after="0"/>
               <w:jc w:val="center"/>
               <w:rPr>
@@ -152,7 +166,7 @@
                 <w:szCs w:val="22"/>
                 <w:lang w:val="es-MX" w:eastAsia="en-US" w:bidi="ar-SA"/>
               </w:rPr>
-              <w:t>Ejemplos de Aplicación</w:t>
+              <w:t>Justificación de servicio</w:t>
             </w:r>
           </w:p>
         </w:tc>
@@ -168,6 +182,7 @@
             <w:pPr>
               <w:pStyle w:val="Normal"/>
               <w:widowControl/>
+              <w:suppressAutoHyphens w:val="true"/>
               <w:spacing w:lineRule="auto" w:line="240" w:before="0" w:after="0"/>
               <w:jc w:val="left"/>
               <w:rPr>
@@ -199,6 +214,7 @@
             <w:pPr>
               <w:pStyle w:val="Normal"/>
               <w:widowControl/>
+              <w:suppressAutoHyphens w:val="true"/>
               <w:spacing w:lineRule="auto" w:line="240" w:before="0" w:after="0"/>
               <w:jc w:val="left"/>
               <w:rPr>
@@ -230,6 +246,7 @@
             <w:pPr>
               <w:pStyle w:val="Normal"/>
               <w:widowControl/>
+              <w:suppressAutoHyphens w:val="true"/>
               <w:spacing w:lineRule="auto" w:line="240" w:before="0" w:after="0"/>
               <w:jc w:val="left"/>
               <w:rPr>
@@ -266,6 +283,7 @@
             <w:pPr>
               <w:pStyle w:val="Normal"/>
               <w:widowControl/>
+              <w:suppressAutoHyphens w:val="true"/>
               <w:spacing w:lineRule="auto" w:line="240" w:before="0" w:after="0"/>
               <w:jc w:val="left"/>
               <w:rPr>
@@ -297,6 +315,7 @@
             <w:pPr>
               <w:pStyle w:val="Normal"/>
               <w:widowControl/>
+              <w:suppressAutoHyphens w:val="true"/>
               <w:spacing w:lineRule="auto" w:line="240" w:before="0" w:after="0"/>
               <w:jc w:val="left"/>
               <w:rPr>
@@ -328,6 +347,7 @@
             <w:pPr>
               <w:pStyle w:val="Normal"/>
               <w:widowControl/>
+              <w:suppressAutoHyphens w:val="true"/>
               <w:spacing w:lineRule="auto" w:line="240" w:before="0" w:after="0"/>
               <w:jc w:val="left"/>
               <w:rPr>
@@ -366,6 +386,7 @@
             <w:pPr>
               <w:pStyle w:val="Normal"/>
               <w:widowControl/>
+              <w:suppressAutoHyphens w:val="true"/>
               <w:spacing w:lineRule="auto" w:line="240" w:before="0" w:after="0"/>
               <w:jc w:val="left"/>
               <w:rPr>
@@ -397,6 +418,7 @@
             <w:pPr>
               <w:pStyle w:val="Normal"/>
               <w:widowControl/>
+              <w:suppressAutoHyphens w:val="true"/>
               <w:spacing w:lineRule="auto" w:line="240" w:before="0" w:after="0"/>
               <w:jc w:val="left"/>
               <w:rPr>
@@ -428,6 +450,7 @@
             <w:pPr>
               <w:pStyle w:val="Normal"/>
               <w:widowControl/>
+              <w:suppressAutoHyphens w:val="true"/>
               <w:spacing w:lineRule="auto" w:line="240" w:before="0" w:after="0"/>
               <w:jc w:val="left"/>
               <w:rPr>
@@ -466,6 +489,7 @@
             <w:pPr>
               <w:pStyle w:val="Normal"/>
               <w:widowControl/>
+              <w:suppressAutoHyphens w:val="true"/>
               <w:spacing w:lineRule="auto" w:line="240" w:before="0" w:after="0"/>
               <w:jc w:val="left"/>
               <w:rPr>
@@ -497,6 +521,7 @@
             <w:pPr>
               <w:pStyle w:val="Normal"/>
               <w:widowControl/>
+              <w:suppressAutoHyphens w:val="true"/>
               <w:spacing w:lineRule="auto" w:line="240" w:before="0" w:after="0"/>
               <w:jc w:val="left"/>
               <w:rPr>
@@ -528,6 +553,7 @@
             <w:pPr>
               <w:pStyle w:val="Normal"/>
               <w:widowControl/>
+              <w:suppressAutoHyphens w:val="true"/>
               <w:spacing w:lineRule="auto" w:line="240" w:before="0" w:after="0"/>
               <w:jc w:val="left"/>
               <w:rPr>
@@ -568,6 +594,7 @@
             <w:pPr>
               <w:pStyle w:val="Normal"/>
               <w:widowControl/>
+              <w:suppressAutoHyphens w:val="true"/>
               <w:spacing w:lineRule="auto" w:line="240" w:before="0" w:after="0"/>
               <w:jc w:val="left"/>
               <w:rPr>
@@ -599,6 +626,7 @@
             <w:pPr>
               <w:pStyle w:val="Normal"/>
               <w:widowControl/>
+              <w:suppressAutoHyphens w:val="true"/>
               <w:spacing w:lineRule="auto" w:line="240" w:before="0" w:after="0"/>
               <w:jc w:val="left"/>
               <w:rPr>
@@ -630,6 +658,7 @@
             <w:pPr>
               <w:pStyle w:val="Normal"/>
               <w:widowControl/>
+              <w:suppressAutoHyphens w:val="true"/>
               <w:spacing w:lineRule="auto" w:line="240" w:before="0" w:after="0"/>
               <w:jc w:val="left"/>
               <w:rPr>
@@ -700,6 +729,7 @@
         </w:tabs>
         <w:ind w:left="1080" w:hanging="360"/>
       </w:pPr>
+      <w:rPr/>
     </w:lvl>
     <w:lvl w:ilvl="2">
       <w:start w:val="1"/>
@@ -712,6 +742,7 @@
         </w:tabs>
         <w:ind w:left="1440" w:hanging="360"/>
       </w:pPr>
+      <w:rPr/>
     </w:lvl>
     <w:lvl w:ilvl="3">
       <w:start w:val="1"/>
@@ -724,6 +755,7 @@
         </w:tabs>
         <w:ind w:left="1800" w:hanging="360"/>
       </w:pPr>
+      <w:rPr/>
     </w:lvl>
     <w:lvl w:ilvl="4">
       <w:start w:val="1"/>
@@ -736,6 +768,7 @@
         </w:tabs>
         <w:ind w:left="2160" w:hanging="360"/>
       </w:pPr>
+      <w:rPr/>
     </w:lvl>
     <w:lvl w:ilvl="5">
       <w:start w:val="1"/>
@@ -748,6 +781,7 @@
         </w:tabs>
         <w:ind w:left="2520" w:hanging="360"/>
       </w:pPr>
+      <w:rPr/>
     </w:lvl>
     <w:lvl w:ilvl="6">
       <w:start w:val="1"/>
@@ -760,6 +794,7 @@
         </w:tabs>
         <w:ind w:left="2880" w:hanging="360"/>
       </w:pPr>
+      <w:rPr/>
     </w:lvl>
     <w:lvl w:ilvl="7">
       <w:start w:val="1"/>
@@ -772,6 +807,7 @@
         </w:tabs>
         <w:ind w:left="3240" w:hanging="360"/>
       </w:pPr>
+      <w:rPr/>
     </w:lvl>
     <w:lvl w:ilvl="8">
       <w:start w:val="1"/>
@@ -784,6 +820,7 @@
         </w:tabs>
         <w:ind w:left="3600" w:hanging="360"/>
       </w:pPr>
+      <w:rPr/>
     </w:lvl>
   </w:abstractNum>
   <w:abstractNum w:abstractNumId="2">
@@ -813,6 +850,7 @@
         </w:tabs>
         <w:ind w:left="1080" w:hanging="360"/>
       </w:pPr>
+      <w:rPr/>
     </w:lvl>
     <w:lvl w:ilvl="2">
       <w:start w:val="1"/>
@@ -825,6 +863,7 @@
         </w:tabs>
         <w:ind w:left="1440" w:hanging="360"/>
       </w:pPr>
+      <w:rPr/>
     </w:lvl>
     <w:lvl w:ilvl="3">
       <w:start w:val="1"/>
@@ -837,6 +876,7 @@
         </w:tabs>
         <w:ind w:left="1800" w:hanging="360"/>
       </w:pPr>
+      <w:rPr/>
     </w:lvl>
     <w:lvl w:ilvl="4">
       <w:start w:val="1"/>
@@ -849,6 +889,7 @@
         </w:tabs>
         <w:ind w:left="2160" w:hanging="360"/>
       </w:pPr>
+      <w:rPr/>
     </w:lvl>
     <w:lvl w:ilvl="5">
       <w:start w:val="1"/>
@@ -861,6 +902,7 @@
         </w:tabs>
         <w:ind w:left="2520" w:hanging="360"/>
       </w:pPr>
+      <w:rPr/>
     </w:lvl>
     <w:lvl w:ilvl="6">
       <w:start w:val="1"/>
@@ -873,6 +915,7 @@
         </w:tabs>
         <w:ind w:left="2880" w:hanging="360"/>
       </w:pPr>
+      <w:rPr/>
     </w:lvl>
     <w:lvl w:ilvl="7">
       <w:start w:val="1"/>
@@ -885,6 +928,7 @@
         </w:tabs>
         <w:ind w:left="3240" w:hanging="360"/>
       </w:pPr>
+      <w:rPr/>
     </w:lvl>
     <w:lvl w:ilvl="8">
       <w:start w:val="1"/>
@@ -897,6 +941,7 @@
         </w:tabs>
         <w:ind w:left="3600" w:hanging="360"/>
       </w:pPr>
+      <w:rPr/>
     </w:lvl>
   </w:abstractNum>
   <w:abstractNum w:abstractNumId="3">
@@ -926,6 +971,7 @@
         </w:tabs>
         <w:ind w:left="1080" w:hanging="360"/>
       </w:pPr>
+      <w:rPr/>
     </w:lvl>
     <w:lvl w:ilvl="2">
       <w:start w:val="1"/>
@@ -938,6 +984,7 @@
         </w:tabs>
         <w:ind w:left="1440" w:hanging="360"/>
       </w:pPr>
+      <w:rPr/>
     </w:lvl>
     <w:lvl w:ilvl="3">
       <w:start w:val="1"/>
@@ -950,6 +997,7 @@
         </w:tabs>
         <w:ind w:left="1800" w:hanging="360"/>
       </w:pPr>
+      <w:rPr/>
     </w:lvl>
     <w:lvl w:ilvl="4">
       <w:start w:val="1"/>
@@ -962,6 +1010,7 @@
         </w:tabs>
         <w:ind w:left="2160" w:hanging="360"/>
       </w:pPr>
+      <w:rPr/>
     </w:lvl>
     <w:lvl w:ilvl="5">
       <w:start w:val="1"/>
@@ -974,6 +1023,7 @@
         </w:tabs>
         <w:ind w:left="2520" w:hanging="360"/>
       </w:pPr>
+      <w:rPr/>
     </w:lvl>
     <w:lvl w:ilvl="6">
       <w:start w:val="1"/>
@@ -986,6 +1036,7 @@
         </w:tabs>
         <w:ind w:left="2880" w:hanging="360"/>
       </w:pPr>
+      <w:rPr/>
     </w:lvl>
     <w:lvl w:ilvl="7">
       <w:start w:val="1"/>
@@ -998,6 +1049,7 @@
         </w:tabs>
         <w:ind w:left="3240" w:hanging="360"/>
       </w:pPr>
+      <w:rPr/>
     </w:lvl>
     <w:lvl w:ilvl="8">
       <w:start w:val="1"/>
@@ -1010,6 +1062,7 @@
         </w:tabs>
         <w:ind w:left="3600" w:hanging="360"/>
       </w:pPr>
+      <w:rPr/>
     </w:lvl>
   </w:abstractNum>
   <w:abstractNum w:abstractNumId="4">
@@ -1037,6 +1090,7 @@
         </w:tabs>
         <w:ind w:left="1080" w:hanging="360"/>
       </w:pPr>
+      <w:rPr/>
     </w:lvl>
     <w:lvl w:ilvl="2">
       <w:start w:val="1"/>
@@ -1049,6 +1103,7 @@
         </w:tabs>
         <w:ind w:left="1440" w:hanging="360"/>
       </w:pPr>
+      <w:rPr/>
     </w:lvl>
     <w:lvl w:ilvl="3">
       <w:start w:val="1"/>
@@ -1061,6 +1116,7 @@
         </w:tabs>
         <w:ind w:left="1800" w:hanging="360"/>
       </w:pPr>
+      <w:rPr/>
     </w:lvl>
     <w:lvl w:ilvl="4">
       <w:start w:val="1"/>
@@ -1073,6 +1129,7 @@
         </w:tabs>
         <w:ind w:left="2160" w:hanging="360"/>
       </w:pPr>
+      <w:rPr/>
     </w:lvl>
     <w:lvl w:ilvl="5">
       <w:start w:val="1"/>
@@ -1085,6 +1142,7 @@
         </w:tabs>
         <w:ind w:left="2520" w:hanging="360"/>
       </w:pPr>
+      <w:rPr/>
     </w:lvl>
     <w:lvl w:ilvl="6">
       <w:start w:val="1"/>
@@ -1097,6 +1155,7 @@
         </w:tabs>
         <w:ind w:left="2880" w:hanging="360"/>
       </w:pPr>
+      <w:rPr/>
     </w:lvl>
     <w:lvl w:ilvl="7">
       <w:start w:val="1"/>
@@ -1109,6 +1168,7 @@
         </w:tabs>
         <w:ind w:left="3240" w:hanging="360"/>
       </w:pPr>
+      <w:rPr/>
     </w:lvl>
     <w:lvl w:ilvl="8">
       <w:start w:val="1"/>
@@ -1121,6 +1181,7 @@
         </w:tabs>
         <w:ind w:left="3600" w:hanging="360"/>
       </w:pPr>
+      <w:rPr/>
     </w:lvl>
   </w:abstractNum>
   <w:abstractNum w:abstractNumId="5">
@@ -1148,6 +1209,7 @@
         </w:tabs>
         <w:ind w:left="1080" w:hanging="360"/>
       </w:pPr>
+      <w:rPr/>
     </w:lvl>
     <w:lvl w:ilvl="2">
       <w:start w:val="1"/>
@@ -1160,6 +1222,7 @@
         </w:tabs>
         <w:ind w:left="1440" w:hanging="360"/>
       </w:pPr>
+      <w:rPr/>
     </w:lvl>
     <w:lvl w:ilvl="3">
       <w:start w:val="1"/>
@@ -1172,6 +1235,7 @@
         </w:tabs>
         <w:ind w:left="1800" w:hanging="360"/>
       </w:pPr>
+      <w:rPr/>
     </w:lvl>
     <w:lvl w:ilvl="4">
       <w:start w:val="1"/>
@@ -1184,6 +1248,7 @@
         </w:tabs>
         <w:ind w:left="2160" w:hanging="360"/>
       </w:pPr>
+      <w:rPr/>
     </w:lvl>
     <w:lvl w:ilvl="5">
       <w:start w:val="1"/>
@@ -1196,6 +1261,7 @@
         </w:tabs>
         <w:ind w:left="2520" w:hanging="360"/>
       </w:pPr>
+      <w:rPr/>
     </w:lvl>
     <w:lvl w:ilvl="6">
       <w:start w:val="1"/>
@@ -1208,6 +1274,7 @@
         </w:tabs>
         <w:ind w:left="2880" w:hanging="360"/>
       </w:pPr>
+      <w:rPr/>
     </w:lvl>
     <w:lvl w:ilvl="7">
       <w:start w:val="1"/>
@@ -1220,6 +1287,7 @@
         </w:tabs>
         <w:ind w:left="3240" w:hanging="360"/>
       </w:pPr>
+      <w:rPr/>
     </w:lvl>
     <w:lvl w:ilvl="8">
       <w:start w:val="1"/>
@@ -1232,6 +1300,7 @@
         </w:tabs>
         <w:ind w:left="3600" w:hanging="360"/>
       </w:pPr>
+      <w:rPr/>
     </w:lvl>
   </w:abstractNum>
   <w:abstractNum w:abstractNumId="6">
@@ -1259,6 +1328,7 @@
         </w:tabs>
         <w:ind w:left="1080" w:hanging="360"/>
       </w:pPr>
+      <w:rPr/>
     </w:lvl>
     <w:lvl w:ilvl="2">
       <w:start w:val="1"/>
@@ -1271,6 +1341,7 @@
         </w:tabs>
         <w:ind w:left="1440" w:hanging="360"/>
       </w:pPr>
+      <w:rPr/>
     </w:lvl>
     <w:lvl w:ilvl="3">
       <w:start w:val="1"/>
@@ -1283,6 +1354,7 @@
         </w:tabs>
         <w:ind w:left="1800" w:hanging="360"/>
       </w:pPr>
+      <w:rPr/>
     </w:lvl>
     <w:lvl w:ilvl="4">
       <w:start w:val="1"/>
@@ -1295,6 +1367,7 @@
         </w:tabs>
         <w:ind w:left="2160" w:hanging="360"/>
       </w:pPr>
+      <w:rPr/>
     </w:lvl>
     <w:lvl w:ilvl="5">
       <w:start w:val="1"/>
@@ -1307,6 +1380,7 @@
         </w:tabs>
         <w:ind w:left="2520" w:hanging="360"/>
       </w:pPr>
+      <w:rPr/>
     </w:lvl>
     <w:lvl w:ilvl="6">
       <w:start w:val="1"/>
@@ -1319,6 +1393,7 @@
         </w:tabs>
         <w:ind w:left="2880" w:hanging="360"/>
       </w:pPr>
+      <w:rPr/>
     </w:lvl>
     <w:lvl w:ilvl="7">
       <w:start w:val="1"/>
@@ -1331,6 +1406,7 @@
         </w:tabs>
         <w:ind w:left="3240" w:hanging="360"/>
       </w:pPr>
+      <w:rPr/>
     </w:lvl>
     <w:lvl w:ilvl="8">
       <w:start w:val="1"/>
@@ -1343,6 +1419,7 @@
         </w:tabs>
         <w:ind w:left="3600" w:hanging="360"/>
       </w:pPr>
+      <w:rPr/>
     </w:lvl>
   </w:abstractNum>
   <w:abstractNum w:abstractNumId="7">
@@ -1493,7 +1570,7 @@
   <w:docDefaults>
     <w:rPrDefault>
       <w:rPr>
-        <w:rFonts w:ascii="Cambria" w:hAnsi="Cambria" w:eastAsia="ＭＳ 明朝" w:cs="" w:asciiTheme="minorHAnsi" w:cstheme="minorBidi" w:eastAsiaTheme="minorEastAsia" w:hAnsiTheme="minorHAnsi"/>
+        <w:rFonts w:ascii="Cambria" w:hAnsi="Cambria" w:eastAsia="" w:cs="" w:asciiTheme="minorHAnsi" w:cstheme="minorBidi" w:eastAsiaTheme="minorEastAsia" w:hAnsiTheme="minorHAnsi"/>
         <w:sz w:val="22"/>
         <w:szCs w:val="22"/>
         <w:lang w:val="es-MX" w:eastAsia="en-US" w:bidi="ar-SA"/>
@@ -1650,12 +1727,13 @@
     <w:rsid w:val="00fc693f"/>
     <w:pPr>
       <w:widowControl/>
+      <w:suppressAutoHyphens w:val="true"/>
       <w:bidi w:val="0"/>
       <w:spacing w:lineRule="auto" w:line="276" w:before="0" w:after="200"/>
       <w:jc w:val="left"/>
     </w:pPr>
     <w:rPr>
-      <w:rFonts w:ascii="Cambria" w:hAnsi="Cambria" w:eastAsia="ＭＳ 明朝" w:cs="" w:asciiTheme="minorHAnsi" w:cstheme="minorBidi" w:eastAsiaTheme="minorEastAsia" w:hAnsiTheme="minorHAnsi"/>
+      <w:rFonts w:ascii="Cambria" w:hAnsi="Cambria" w:eastAsia="" w:cs="" w:asciiTheme="minorHAnsi" w:cstheme="minorBidi" w:eastAsiaTheme="minorEastAsia" w:hAnsiTheme="minorHAnsi"/>
       <w:color w:val="auto"/>
       <w:kern w:val="0"/>
       <w:sz w:val="22"/>
@@ -1678,7 +1756,7 @@
       <w:outlineLvl w:val="0"/>
     </w:pPr>
     <w:rPr>
-      <w:rFonts w:ascii="Calibri" w:hAnsi="Calibri" w:eastAsia="ＭＳ ゴシック" w:cs="" w:asciiTheme="majorHAnsi" w:cstheme="majorBidi" w:eastAsiaTheme="majorEastAsia" w:hAnsiTheme="majorHAnsi"/>
+      <w:rFonts w:ascii="Calibri" w:hAnsi="Calibri" w:eastAsia="" w:cs="" w:asciiTheme="majorHAnsi" w:cstheme="majorBidi" w:eastAsiaTheme="majorEastAsia" w:hAnsiTheme="majorHAnsi"/>
       <w:b/>
       <w:bCs/>
       <w:color w:themeColor="accent1" w:themeShade="bf" w:val="365F91"/>
@@ -1702,7 +1780,7 @@
       <w:outlineLvl w:val="1"/>
     </w:pPr>
     <w:rPr>
-      <w:rFonts w:ascii="Calibri" w:hAnsi="Calibri" w:eastAsia="ＭＳ ゴシック" w:cs="" w:asciiTheme="majorHAnsi" w:cstheme="majorBidi" w:eastAsiaTheme="majorEastAsia" w:hAnsiTheme="majorHAnsi"/>
+      <w:rFonts w:ascii="Calibri" w:hAnsi="Calibri" w:eastAsia="" w:cs="" w:asciiTheme="majorHAnsi" w:cstheme="majorBidi" w:eastAsiaTheme="majorEastAsia" w:hAnsiTheme="majorHAnsi"/>
       <w:b/>
       <w:bCs/>
       <w:color w:themeColor="accent1" w:val="4F81BD"/>
@@ -1726,7 +1804,7 @@
       <w:outlineLvl w:val="2"/>
     </w:pPr>
     <w:rPr>
-      <w:rFonts w:ascii="Calibri" w:hAnsi="Calibri" w:eastAsia="ＭＳ ゴシック" w:cs="" w:asciiTheme="majorHAnsi" w:cstheme="majorBidi" w:eastAsiaTheme="majorEastAsia" w:hAnsiTheme="majorHAnsi"/>
+      <w:rFonts w:ascii="Calibri" w:hAnsi="Calibri" w:eastAsia="" w:cs="" w:asciiTheme="majorHAnsi" w:cstheme="majorBidi" w:eastAsiaTheme="majorEastAsia" w:hAnsiTheme="majorHAnsi"/>
       <w:b/>
       <w:bCs/>
       <w:color w:themeColor="accent1" w:val="4F81BD"/>
@@ -1749,7 +1827,7 @@
       <w:outlineLvl w:val="3"/>
     </w:pPr>
     <w:rPr>
-      <w:rFonts w:ascii="Calibri" w:hAnsi="Calibri" w:eastAsia="ＭＳ ゴシック" w:cs="" w:asciiTheme="majorHAnsi" w:cstheme="majorBidi" w:eastAsiaTheme="majorEastAsia" w:hAnsiTheme="majorHAnsi"/>
+      <w:rFonts w:ascii="Calibri" w:hAnsi="Calibri" w:eastAsia="" w:cs="" w:asciiTheme="majorHAnsi" w:cstheme="majorBidi" w:eastAsiaTheme="majorEastAsia" w:hAnsiTheme="majorHAnsi"/>
       <w:b/>
       <w:bCs/>
       <w:i/>
@@ -1774,7 +1852,7 @@
       <w:outlineLvl w:val="4"/>
     </w:pPr>
     <w:rPr>
-      <w:rFonts w:ascii="Calibri" w:hAnsi="Calibri" w:eastAsia="ＭＳ ゴシック" w:cs="" w:asciiTheme="majorHAnsi" w:cstheme="majorBidi" w:eastAsiaTheme="majorEastAsia" w:hAnsiTheme="majorHAnsi"/>
+      <w:rFonts w:ascii="Calibri" w:hAnsi="Calibri" w:eastAsia="" w:cs="" w:asciiTheme="majorHAnsi" w:cstheme="majorBidi" w:eastAsiaTheme="majorEastAsia" w:hAnsiTheme="majorHAnsi"/>
       <w:color w:themeColor="accent1" w:themeShade="7f" w:val="243F60"/>
     </w:rPr>
   </w:style>
@@ -1795,7 +1873,7 @@
       <w:outlineLvl w:val="5"/>
     </w:pPr>
     <w:rPr>
-      <w:rFonts w:ascii="Calibri" w:hAnsi="Calibri" w:eastAsia="ＭＳ ゴシック" w:cs="" w:asciiTheme="majorHAnsi" w:cstheme="majorBidi" w:eastAsiaTheme="majorEastAsia" w:hAnsiTheme="majorHAnsi"/>
+      <w:rFonts w:ascii="Calibri" w:hAnsi="Calibri" w:eastAsia="" w:cs="" w:asciiTheme="majorHAnsi" w:cstheme="majorBidi" w:eastAsiaTheme="majorEastAsia" w:hAnsiTheme="majorHAnsi"/>
       <w:i/>
       <w:iCs/>
       <w:color w:themeColor="accent1" w:themeShade="7f" w:val="243F60"/>
@@ -1818,7 +1896,7 @@
       <w:outlineLvl w:val="6"/>
     </w:pPr>
     <w:rPr>
-      <w:rFonts w:ascii="Calibri" w:hAnsi="Calibri" w:eastAsia="ＭＳ ゴシック" w:cs="" w:asciiTheme="majorHAnsi" w:cstheme="majorBidi" w:eastAsiaTheme="majorEastAsia" w:hAnsiTheme="majorHAnsi"/>
+      <w:rFonts w:ascii="Calibri" w:hAnsi="Calibri" w:eastAsia="" w:cs="" w:asciiTheme="majorHAnsi" w:cstheme="majorBidi" w:eastAsiaTheme="majorEastAsia" w:hAnsiTheme="majorHAnsi"/>
       <w:i/>
       <w:iCs/>
       <w:color w:themeColor="text1" w:themeTint="bf" w:val="404040"/>
@@ -1841,7 +1919,7 @@
       <w:outlineLvl w:val="7"/>
     </w:pPr>
     <w:rPr>
-      <w:rFonts w:ascii="Calibri" w:hAnsi="Calibri" w:eastAsia="ＭＳ ゴシック" w:cs="" w:asciiTheme="majorHAnsi" w:cstheme="majorBidi" w:eastAsiaTheme="majorEastAsia" w:hAnsiTheme="majorHAnsi"/>
+      <w:rFonts w:ascii="Calibri" w:hAnsi="Calibri" w:eastAsia="" w:cs="" w:asciiTheme="majorHAnsi" w:cstheme="majorBidi" w:eastAsiaTheme="majorEastAsia" w:hAnsiTheme="majorHAnsi"/>
       <w:color w:themeColor="accent1" w:val="4F81BD"/>
       <w:sz w:val="20"/>
       <w:szCs w:val="20"/>
@@ -1864,7 +1942,7 @@
       <w:outlineLvl w:val="8"/>
     </w:pPr>
     <w:rPr>
-      <w:rFonts w:ascii="Calibri" w:hAnsi="Calibri" w:eastAsia="ＭＳ ゴシック" w:cs="" w:asciiTheme="majorHAnsi" w:cstheme="majorBidi" w:eastAsiaTheme="majorEastAsia" w:hAnsiTheme="majorHAnsi"/>
+      <w:rFonts w:ascii="Calibri" w:hAnsi="Calibri" w:eastAsia="" w:cs="" w:asciiTheme="majorHAnsi" w:cstheme="majorBidi" w:eastAsiaTheme="majorEastAsia" w:hAnsiTheme="majorHAnsi"/>
       <w:i/>
       <w:iCs/>
       <w:color w:themeColor="text1" w:themeTint="bf" w:val="404040"/>
@@ -1903,7 +1981,7 @@
     <w:qFormat/>
     <w:rsid w:val="00fc693f"/>
     <w:rPr>
-      <w:rFonts w:ascii="Calibri" w:hAnsi="Calibri" w:eastAsia="ＭＳ ゴシック" w:cs="" w:asciiTheme="majorHAnsi" w:cstheme="majorBidi" w:eastAsiaTheme="majorEastAsia" w:hAnsiTheme="majorHAnsi"/>
+      <w:rFonts w:ascii="Calibri" w:hAnsi="Calibri" w:eastAsia="" w:cs="" w:asciiTheme="majorHAnsi" w:cstheme="majorBidi" w:eastAsiaTheme="majorEastAsia" w:hAnsiTheme="majorHAnsi"/>
       <w:b/>
       <w:bCs/>
       <w:color w:themeColor="accent1" w:themeShade="bf" w:val="365F91"/>
@@ -1918,7 +1996,7 @@
     <w:qFormat/>
     <w:rsid w:val="00fc693f"/>
     <w:rPr>
-      <w:rFonts w:ascii="Calibri" w:hAnsi="Calibri" w:eastAsia="ＭＳ ゴシック" w:cs="" w:asciiTheme="majorHAnsi" w:cstheme="majorBidi" w:eastAsiaTheme="majorEastAsia" w:hAnsiTheme="majorHAnsi"/>
+      <w:rFonts w:ascii="Calibri" w:hAnsi="Calibri" w:eastAsia="" w:cs="" w:asciiTheme="majorHAnsi" w:cstheme="majorBidi" w:eastAsiaTheme="majorEastAsia" w:hAnsiTheme="majorHAnsi"/>
       <w:b/>
       <w:bCs/>
       <w:color w:themeColor="accent1" w:val="4F81BD"/>
@@ -1933,7 +2011,7 @@
     <w:qFormat/>
     <w:rsid w:val="00fc693f"/>
     <w:rPr>
-      <w:rFonts w:ascii="Calibri" w:hAnsi="Calibri" w:eastAsia="ＭＳ ゴシック" w:cs="" w:asciiTheme="majorHAnsi" w:cstheme="majorBidi" w:eastAsiaTheme="majorEastAsia" w:hAnsiTheme="majorHAnsi"/>
+      <w:rFonts w:ascii="Calibri" w:hAnsi="Calibri" w:eastAsia="" w:cs="" w:asciiTheme="majorHAnsi" w:cstheme="majorBidi" w:eastAsiaTheme="majorEastAsia" w:hAnsiTheme="majorHAnsi"/>
       <w:b/>
       <w:bCs/>
       <w:color w:themeColor="accent1" w:val="4F81BD"/>
@@ -1946,7 +2024,7 @@
     <w:qFormat/>
     <w:rsid w:val="00fc693f"/>
     <w:rPr>
-      <w:rFonts w:ascii="Calibri" w:hAnsi="Calibri" w:eastAsia="ＭＳ ゴシック" w:cs="" w:asciiTheme="majorHAnsi" w:cstheme="majorBidi" w:eastAsiaTheme="majorEastAsia" w:hAnsiTheme="majorHAnsi"/>
+      <w:rFonts w:ascii="Calibri" w:hAnsi="Calibri" w:eastAsia="" w:cs="" w:asciiTheme="majorHAnsi" w:cstheme="majorBidi" w:eastAsiaTheme="majorEastAsia" w:hAnsiTheme="majorHAnsi"/>
       <w:color w:themeColor="text2" w:themeShade="bf" w:val="17365D"/>
       <w:spacing w:val="5"/>
       <w:kern w:val="2"/>
@@ -1961,7 +2039,7 @@
     <w:qFormat/>
     <w:rsid w:val="00fc693f"/>
     <w:rPr>
-      <w:rFonts w:ascii="Calibri" w:hAnsi="Calibri" w:eastAsia="ＭＳ ゴシック" w:cs="" w:asciiTheme="majorHAnsi" w:cstheme="majorBidi" w:eastAsiaTheme="majorEastAsia" w:hAnsiTheme="majorHAnsi"/>
+      <w:rFonts w:ascii="Calibri" w:hAnsi="Calibri" w:eastAsia="" w:cs="" w:asciiTheme="majorHAnsi" w:cstheme="majorBidi" w:eastAsiaTheme="majorEastAsia" w:hAnsiTheme="majorHAnsi"/>
       <w:i/>
       <w:iCs/>
       <w:color w:themeColor="accent1" w:val="4F81BD"/>
@@ -2033,7 +2111,7 @@
     <w:qFormat/>
     <w:rsid w:val="00fc693f"/>
     <w:rPr>
-      <w:rFonts w:ascii="Calibri" w:hAnsi="Calibri" w:eastAsia="ＭＳ ゴシック" w:cs="" w:asciiTheme="majorHAnsi" w:cstheme="majorBidi" w:eastAsiaTheme="majorEastAsia" w:hAnsiTheme="majorHAnsi"/>
+      <w:rFonts w:ascii="Calibri" w:hAnsi="Calibri" w:eastAsia="" w:cs="" w:asciiTheme="majorHAnsi" w:cstheme="majorBidi" w:eastAsiaTheme="majorEastAsia" w:hAnsiTheme="majorHAnsi"/>
       <w:b/>
       <w:bCs/>
       <w:i/>
@@ -2049,7 +2127,7 @@
     <w:qFormat/>
     <w:rsid w:val="00fc693f"/>
     <w:rPr>
-      <w:rFonts w:ascii="Calibri" w:hAnsi="Calibri" w:eastAsia="ＭＳ ゴシック" w:cs="" w:asciiTheme="majorHAnsi" w:cstheme="majorBidi" w:eastAsiaTheme="majorEastAsia" w:hAnsiTheme="majorHAnsi"/>
+      <w:rFonts w:ascii="Calibri" w:hAnsi="Calibri" w:eastAsia="" w:cs="" w:asciiTheme="majorHAnsi" w:cstheme="majorBidi" w:eastAsiaTheme="majorEastAsia" w:hAnsiTheme="majorHAnsi"/>
       <w:color w:themeColor="accent1" w:themeShade="7f" w:val="243F60"/>
     </w:rPr>
   </w:style>
@@ -2061,7 +2139,7 @@
     <w:qFormat/>
     <w:rsid w:val="00fc693f"/>
     <w:rPr>
-      <w:rFonts w:ascii="Calibri" w:hAnsi="Calibri" w:eastAsia="ＭＳ ゴシック" w:cs="" w:asciiTheme="majorHAnsi" w:cstheme="majorBidi" w:eastAsiaTheme="majorEastAsia" w:hAnsiTheme="majorHAnsi"/>
+      <w:rFonts w:ascii="Calibri" w:hAnsi="Calibri" w:eastAsia="" w:cs="" w:asciiTheme="majorHAnsi" w:cstheme="majorBidi" w:eastAsiaTheme="majorEastAsia" w:hAnsiTheme="majorHAnsi"/>
       <w:i/>
       <w:iCs/>
       <w:color w:themeColor="accent1" w:themeShade="7f" w:val="243F60"/>
@@ -2075,7 +2153,7 @@
     <w:qFormat/>
     <w:rsid w:val="00fc693f"/>
     <w:rPr>
-      <w:rFonts w:ascii="Calibri" w:hAnsi="Calibri" w:eastAsia="ＭＳ ゴシック" w:cs="" w:asciiTheme="majorHAnsi" w:cstheme="majorBidi" w:eastAsiaTheme="majorEastAsia" w:hAnsiTheme="majorHAnsi"/>
+      <w:rFonts w:ascii="Calibri" w:hAnsi="Calibri" w:eastAsia="" w:cs="" w:asciiTheme="majorHAnsi" w:cstheme="majorBidi" w:eastAsiaTheme="majorEastAsia" w:hAnsiTheme="majorHAnsi"/>
       <w:i/>
       <w:iCs/>
       <w:color w:themeColor="text1" w:themeTint="bf" w:val="404040"/>
@@ -2089,7 +2167,7 @@
     <w:qFormat/>
     <w:rsid w:val="00fc693f"/>
     <w:rPr>
-      <w:rFonts w:ascii="Calibri" w:hAnsi="Calibri" w:eastAsia="ＭＳ ゴシック" w:cs="" w:asciiTheme="majorHAnsi" w:cstheme="majorBidi" w:eastAsiaTheme="majorEastAsia" w:hAnsiTheme="majorHAnsi"/>
+      <w:rFonts w:ascii="Calibri" w:hAnsi="Calibri" w:eastAsia="" w:cs="" w:asciiTheme="majorHAnsi" w:cstheme="majorBidi" w:eastAsiaTheme="majorEastAsia" w:hAnsiTheme="majorHAnsi"/>
       <w:color w:themeColor="accent1" w:val="4F81BD"/>
       <w:sz w:val="20"/>
       <w:szCs w:val="20"/>
@@ -2103,7 +2181,7 @@
     <w:qFormat/>
     <w:rsid w:val="00fc693f"/>
     <w:rPr>
-      <w:rFonts w:ascii="Calibri" w:hAnsi="Calibri" w:eastAsia="ＭＳ ゴシック" w:cs="" w:asciiTheme="majorHAnsi" w:cstheme="majorBidi" w:eastAsiaTheme="majorEastAsia" w:hAnsiTheme="majorHAnsi"/>
+      <w:rFonts w:ascii="Calibri" w:hAnsi="Calibri" w:eastAsia="" w:cs="" w:asciiTheme="majorHAnsi" w:cstheme="majorBidi" w:eastAsiaTheme="majorEastAsia" w:hAnsiTheme="majorHAnsi"/>
       <w:i/>
       <w:iCs/>
       <w:color w:themeColor="text1" w:themeTint="bf" w:val="404040"/>
@@ -2333,12 +2411,13 @@
     <w:rsid w:val="00fc693f"/>
     <w:pPr>
       <w:widowControl/>
+      <w:suppressAutoHyphens w:val="true"/>
       <w:bidi w:val="0"/>
       <w:spacing w:lineRule="auto" w:line="240" w:before="0" w:after="0"/>
       <w:jc w:val="left"/>
     </w:pPr>
     <w:rPr>
-      <w:rFonts w:ascii="Cambria" w:hAnsi="Cambria" w:eastAsia="ＭＳ 明朝" w:cs="" w:asciiTheme="minorHAnsi" w:cstheme="minorBidi" w:eastAsiaTheme="minorEastAsia" w:hAnsiTheme="minorHAnsi"/>
+      <w:rFonts w:ascii="Cambria" w:hAnsi="Cambria" w:eastAsia="" w:cs="" w:asciiTheme="minorHAnsi" w:cstheme="minorBidi" w:eastAsiaTheme="minorEastAsia" w:hAnsiTheme="minorHAnsi"/>
       <w:color w:val="auto"/>
       <w:kern w:val="0"/>
       <w:sz w:val="22"/>
@@ -2362,7 +2441,7 @@
       <w:contextualSpacing/>
     </w:pPr>
     <w:rPr>
-      <w:rFonts w:ascii="Calibri" w:hAnsi="Calibri" w:eastAsia="ＭＳ ゴシック" w:cs="" w:asciiTheme="majorHAnsi" w:cstheme="majorBidi" w:eastAsiaTheme="majorEastAsia" w:hAnsiTheme="majorHAnsi"/>
+      <w:rFonts w:ascii="Calibri" w:hAnsi="Calibri" w:eastAsia="" w:cs="" w:asciiTheme="majorHAnsi" w:cstheme="majorBidi" w:eastAsiaTheme="majorEastAsia" w:hAnsiTheme="majorHAnsi"/>
       <w:color w:themeColor="text2" w:themeShade="bf" w:val="17365D"/>
       <w:spacing w:val="5"/>
       <w:kern w:val="2"/>
@@ -2380,7 +2459,7 @@
     <w:rsid w:val="00fc693f"/>
     <w:pPr/>
     <w:rPr>
-      <w:rFonts w:ascii="Calibri" w:hAnsi="Calibri" w:eastAsia="ＭＳ ゴシック" w:cs="" w:asciiTheme="majorHAnsi" w:cstheme="majorBidi" w:eastAsiaTheme="majorEastAsia" w:hAnsiTheme="majorHAnsi"/>
+      <w:rFonts w:ascii="Calibri" w:hAnsi="Calibri" w:eastAsia="" w:cs="" w:asciiTheme="majorHAnsi" w:cstheme="majorBidi" w:eastAsiaTheme="majorEastAsia" w:hAnsiTheme="majorHAnsi"/>
       <w:i/>
       <w:iCs/>
       <w:color w:themeColor="accent1" w:val="4F81BD"/>
@@ -2613,12 +2692,13 @@
         <w:tab w:val="left" w:pos="3456" w:leader="none"/>
         <w:tab w:val="left" w:pos="4032" w:leader="none"/>
       </w:tabs>
+      <w:suppressAutoHyphens w:val="true"/>
       <w:bidi w:val="0"/>
       <w:spacing w:lineRule="auto" w:line="276" w:before="0" w:after="200"/>
       <w:jc w:val="left"/>
     </w:pPr>
     <w:rPr>
-      <w:rFonts w:ascii="Courier" w:hAnsi="Courier" w:eastAsia="ＭＳ 明朝" w:cs="" w:cstheme="minorBidi" w:eastAsiaTheme="minorEastAsia"/>
+      <w:rFonts w:ascii="Courier" w:hAnsi="Courier" w:eastAsia="" w:cs="" w:cstheme="minorBidi" w:eastAsiaTheme="minorEastAsia"/>
       <w:color w:val="auto"/>
       <w:kern w:val="0"/>
       <w:sz w:val="20"/>
@@ -5816,7 +5896,6 @@
       <w:pPr>
         <w:spacing w:before="0" w:after="0" w:line="240" w:lineRule="auto"/>
       </w:pPr>
-      <w:rPr/>
       <w:tblPr/>
       <w:tcPr>
         <w:tcBorders>
@@ -5962,7 +6041,6 @@
       <w:pPr>
         <w:spacing w:before="0" w:after="0" w:line="240" w:lineRule="auto"/>
       </w:pPr>
-      <w:rPr/>
       <w:tblPr/>
       <w:tcPr>
         <w:tcBorders>
@@ -6108,7 +6186,6 @@
       <w:pPr>
         <w:spacing w:before="0" w:after="0" w:line="240" w:lineRule="auto"/>
       </w:pPr>
-      <w:rPr/>
       <w:tblPr/>
       <w:tcPr>
         <w:tcBorders>
@@ -6254,7 +6331,6 @@
       <w:pPr>
         <w:spacing w:before="0" w:after="0" w:line="240" w:lineRule="auto"/>
       </w:pPr>
-      <w:rPr/>
       <w:tblPr/>
       <w:tcPr>
         <w:tcBorders>
@@ -6400,7 +6476,6 @@
       <w:pPr>
         <w:spacing w:before="0" w:after="0" w:line="240" w:lineRule="auto"/>
       </w:pPr>
-      <w:rPr/>
       <w:tblPr/>
       <w:tcPr>
         <w:tcBorders>
@@ -6546,7 +6621,6 @@
       <w:pPr>
         <w:spacing w:before="0" w:after="0" w:line="240" w:lineRule="auto"/>
       </w:pPr>
-      <w:rPr/>
       <w:tblPr/>
       <w:tcPr>
         <w:tcBorders>
@@ -6692,7 +6766,6 @@
       <w:pPr>
         <w:spacing w:before="0" w:after="0" w:line="240" w:lineRule="auto"/>
       </w:pPr>
-      <w:rPr/>
       <w:tblPr/>
       <w:tcPr>
         <w:tcBorders>

</xml_diff>

<commit_message>
diagrama, ventajas e impacto
</commit_message>
<xml_diff>
--- a/AWS_Servicios_Panaderia_Formato_APA TABLA.docx
+++ b/AWS_Servicios_Panaderia_Formato_APA TABLA.docx
@@ -12,29 +12,10 @@
       </w:pPr>
       <w:r>
         <w:rPr>
-          <w:b/>
-          <w:sz w:val="28"/>
-          <w:lang w:val="es-MX"/>
-        </w:rPr>
-        <w:t>Uso de Servicios de AWS en la Migración de una Panadería a la Nube</w:t>
-      </w:r>
-    </w:p>
-    <w:p>
-      <w:pPr>
-        <w:pStyle w:val="Normal"/>
-        <w:jc w:val="center"/>
-        <w:rPr>
-          <w:lang w:val="es-MX"/>
-        </w:rPr>
-      </w:pPr>
-      <w:r>
-        <w:rPr>
           <w:i/>
           <w:sz w:val="24"/>
           <w:lang w:val="es-MX"/>
         </w:rPr>
-        <w:t>Tabla 1</w:t>
-        <w:br/>
         <w:t>Aplicación de los Servicios de AWS en una Panadería</w:t>
       </w:r>
     </w:p>
@@ -122,18 +103,7 @@
                 <w:szCs w:val="22"/>
                 <w:lang w:val="es-MX" w:eastAsia="en-US" w:bidi="ar-SA"/>
               </w:rPr>
-              <w:t xml:space="preserve">Uso </w:t>
-            </w:r>
-            <w:r>
-              <w:rPr>
-                <w:rFonts w:eastAsia="ＭＳ 明朝" w:cs=""/>
-                <w:b/>
-                <w:kern w:val="0"/>
-                <w:sz w:val="22"/>
-                <w:szCs w:val="22"/>
-                <w:lang w:val="es-MX" w:eastAsia="en-US" w:bidi="ar-SA"/>
-              </w:rPr>
-              <w:t>de servicio</w:t>
+              <w:t>Uso de servicio</w:t>
             </w:r>
           </w:p>
         </w:tc>
@@ -2764,6 +2734,29 @@
     </w:pPr>
     <w:rPr/>
   </w:style>
+  <w:style w:type="paragraph" w:styleId="Contenidodelatabla">
+    <w:name w:val="Contenido de la tabla"/>
+    <w:basedOn w:val="Normal"/>
+    <w:qFormat/>
+    <w:pPr>
+      <w:widowControl w:val="false"/>
+      <w:suppressLineNumbers/>
+    </w:pPr>
+    <w:rPr/>
+  </w:style>
+  <w:style w:type="paragraph" w:styleId="Ttulodelatabla">
+    <w:name w:val="Título de la tabla"/>
+    <w:basedOn w:val="Contenidodelatabla"/>
+    <w:qFormat/>
+    <w:pPr>
+      <w:suppressLineNumbers/>
+      <w:jc w:val="center"/>
+    </w:pPr>
+    <w:rPr>
+      <w:b/>
+      <w:bCs/>
+    </w:rPr>
+  </w:style>
   <w:style w:type="numbering" w:styleId="Ningunalista" w:default="1">
     <w:name w:val="Ninguna lista"/>
     <w:uiPriority w:val="99"/>

</xml_diff>